<commit_message>
update resume to april
</commit_message>
<xml_diff>
--- a/src/SamMcGrailResume-2023.docx
+++ b/src/SamMcGrailResume-2023.docx
@@ -1,6 +1,6 @@
 
 <file path=word/document.xml><?xml version="1.0" encoding="utf-8"?>
-<w:document xmlns:wpc="http://schemas.microsoft.com/office/word/2010/wordprocessingCanvas" xmlns:cx="http://schemas.microsoft.com/office/drawing/2014/chartex" xmlns:cx1="http://schemas.microsoft.com/office/drawing/2015/9/8/chartex" xmlns:cx2="http://schemas.microsoft.com/office/drawing/2015/10/21/chartex" xmlns:cx3="http://schemas.microsoft.com/office/drawing/2016/5/9/chartex" xmlns:cx4="http://schemas.microsoft.com/office/drawing/2016/5/10/chartex" xmlns:cx5="http://schemas.microsoft.com/office/drawing/2016/5/11/chartex" xmlns:cx6="http://schemas.microsoft.com/office/drawing/2016/5/12/chartex" xmlns:cx7="http://schemas.microsoft.com/office/drawing/2016/5/13/chartex" xmlns:cx8="http://schemas.microsoft.com/office/drawing/2016/5/14/chartex" xmlns:mc="http://schemas.openxmlformats.org/markup-compatibility/2006" xmlns:aink="http://schemas.microsoft.com/office/drawing/2016/ink" xmlns:am3d="http://schemas.microsoft.com/office/drawing/2017/model3d" xmlns:o="urn:schemas-microsoft-com:office:office" xmlns:oel="http://schemas.microsoft.com/office/2019/extlst" xmlns:r="http://schemas.openxmlformats.org/officeDocument/2006/relationships" xmlns:m="http://schemas.openxmlformats.org/officeDocument/2006/math" xmlns:v="urn:schemas-microsoft-com:vml" xmlns:wp14="http://schemas.microsoft.com/office/word/2010/wordprocessingDrawing" xmlns:wp="http://schemas.openxmlformats.org/drawingml/2006/wordprocessingDrawing" xmlns:w10="urn:schemas-microsoft-com:office:word" xmlns:w="http://schemas.openxmlformats.org/wordprocessingml/2006/main" xmlns:w14="http://schemas.microsoft.com/office/word/2010/wordml" xmlns:w15="http://schemas.microsoft.com/office/word/2012/wordml" xmlns:w16cex="http://schemas.microsoft.com/office/word/2018/wordml/cex" xmlns:w16cid="http://schemas.microsoft.com/office/word/2016/wordml/cid" xmlns:w16="http://schemas.microsoft.com/office/word/2018/wordml" xmlns:w16sdtdh="http://schemas.microsoft.com/office/word/2020/wordml/sdtdatahash" xmlns:w16se="http://schemas.microsoft.com/office/word/2015/wordml/symex" xmlns:wpg="http://schemas.microsoft.com/office/word/2010/wordprocessingGroup" xmlns:wpi="http://schemas.microsoft.com/office/word/2010/wordprocessingInk" xmlns:wne="http://schemas.microsoft.com/office/word/2006/wordml" xmlns:wps="http://schemas.microsoft.com/office/word/2010/wordprocessingShape" mc:Ignorable="w14 w15 w16se w16cid w16 w16cex w16sdtdh wp14">
+<w:document xmlns:wpc="http://schemas.microsoft.com/office/word/2010/wordprocessingCanvas" xmlns:cx="http://schemas.microsoft.com/office/drawing/2014/chartex" xmlns:cx1="http://schemas.microsoft.com/office/drawing/2015/9/8/chartex" xmlns:cx2="http://schemas.microsoft.com/office/drawing/2015/10/21/chartex" xmlns:cx3="http://schemas.microsoft.com/office/drawing/2016/5/9/chartex" xmlns:cx4="http://schemas.microsoft.com/office/drawing/2016/5/10/chartex" xmlns:cx5="http://schemas.microsoft.com/office/drawing/2016/5/11/chartex" xmlns:cx6="http://schemas.microsoft.com/office/drawing/2016/5/12/chartex" xmlns:cx7="http://schemas.microsoft.com/office/drawing/2016/5/13/chartex" xmlns:cx8="http://schemas.microsoft.com/office/drawing/2016/5/14/chartex" xmlns:mc="http://schemas.openxmlformats.org/markup-compatibility/2006" xmlns:aink="http://schemas.microsoft.com/office/drawing/2016/ink" xmlns:am3d="http://schemas.microsoft.com/office/drawing/2017/model3d" xmlns:o="urn:schemas-microsoft-com:office:office" xmlns:oel="http://schemas.microsoft.com/office/2019/extlst" xmlns:r="http://schemas.openxmlformats.org/officeDocument/2006/relationships" xmlns:m="http://schemas.openxmlformats.org/officeDocument/2006/math" xmlns:v="urn:schemas-microsoft-com:vml" xmlns:wp14="http://schemas.microsoft.com/office/word/2010/wordprocessingDrawing" xmlns:wp="http://schemas.openxmlformats.org/drawingml/2006/wordprocessingDrawing" xmlns:w10="urn:schemas-microsoft-com:office:word" xmlns:w="http://schemas.openxmlformats.org/wordprocessingml/2006/main" xmlns:w14="http://schemas.microsoft.com/office/word/2010/wordml" xmlns:w15="http://schemas.microsoft.com/office/word/2012/wordml" xmlns:w16cex="http://schemas.microsoft.com/office/word/2018/wordml/cex" xmlns:w16cid="http://schemas.microsoft.com/office/word/2016/wordml/cid" xmlns:w16="http://schemas.microsoft.com/office/word/2018/wordml" xmlns:w16du="http://schemas.microsoft.com/office/word/2023/wordml/word16du" xmlns:w16sdtdh="http://schemas.microsoft.com/office/word/2020/wordml/sdtdatahash" xmlns:w16se="http://schemas.microsoft.com/office/word/2015/wordml/symex" xmlns:wpg="http://schemas.microsoft.com/office/word/2010/wordprocessingGroup" xmlns:wpi="http://schemas.microsoft.com/office/word/2010/wordprocessingInk" xmlns:wne="http://schemas.microsoft.com/office/word/2006/wordml" xmlns:wps="http://schemas.microsoft.com/office/word/2010/wordprocessingShape" mc:Ignorable="w14 w15 w16se w16cid w16 w16cex w16sdtdh wp14">
   <w:body>
     <w:p>
       <w:pPr>
@@ -47,15 +47,7 @@
         <w:t xml:space="preserve"> ◊</w:t>
       </w:r>
       <w:r>
-        <w:t xml:space="preserve"> github.com/</w:t>
-      </w:r>
-      <w:proofErr w:type="spellStart"/>
-      <w:r>
-        <w:t>sammcgrail</w:t>
-      </w:r>
-      <w:proofErr w:type="spellEnd"/>
-      <w:r>
-        <w:t xml:space="preserve"> </w:t>
+        <w:t xml:space="preserve"> github.com/sammcgrail </w:t>
       </w:r>
       <w:r>
         <w:rPr>
@@ -68,15 +60,7 @@
       </w:r>
       <w:bookmarkStart w:id="0" w:name="_Hlk92722654"/>
       <w:r>
-        <w:t>linkedin.com/in/</w:t>
-      </w:r>
-      <w:proofErr w:type="spellStart"/>
-      <w:r>
-        <w:t>sammcgrail</w:t>
-      </w:r>
-      <w:proofErr w:type="spellEnd"/>
-      <w:r>
-        <w:t xml:space="preserve"> </w:t>
+        <w:t xml:space="preserve">linkedin.com/in/sammcgrail </w:t>
       </w:r>
       <w:bookmarkEnd w:id="0"/>
     </w:p>
@@ -148,19 +132,11 @@
         </w:tabs>
         <w:ind w:left="0" w:right="0" w:firstLine="0"/>
       </w:pPr>
-      <w:proofErr w:type="spellStart"/>
-      <w:r>
-        <w:rPr>
-          <w:b/>
-        </w:rPr>
-        <w:t>Glaukos</w:t>
-      </w:r>
-      <w:proofErr w:type="spellEnd"/>
-      <w:r>
-        <w:rPr>
-          <w:b/>
-        </w:rPr>
-        <w:t xml:space="preserve"> </w:t>
+      <w:r>
+        <w:rPr>
+          <w:b/>
+        </w:rPr>
+        <w:t xml:space="preserve">Glaukos </w:t>
       </w:r>
       <w:r>
         <w:rPr>
@@ -317,7 +293,7 @@
         <w:rPr>
           <w:i/>
         </w:rPr>
-        <w:t>Mar</w:t>
+        <w:t>Apr</w:t>
       </w:r>
       <w:r>
         <w:rPr>
@@ -391,32 +367,17 @@
         </w:tabs>
         <w:ind w:left="0" w:right="0" w:firstLine="0"/>
       </w:pPr>
-      <w:proofErr w:type="spellStart"/>
-      <w:proofErr w:type="gramStart"/>
-      <w:r>
-        <w:rPr>
-          <w:b/>
-        </w:rPr>
-        <w:t>doblePRIME</w:t>
-      </w:r>
-      <w:proofErr w:type="spellEnd"/>
-      <w:r>
-        <w:rPr>
-          <w:b/>
-        </w:rPr>
-        <w:t xml:space="preserve">  </w:t>
-      </w:r>
-      <w:r>
-        <w:rPr>
-          <w:b/>
-        </w:rPr>
-        <w:tab/>
-      </w:r>
-      <w:proofErr w:type="gramEnd"/>
-      <w:r>
-        <w:rPr>
-          <w:b/>
-        </w:rPr>
+      <w:r>
+        <w:rPr>
+          <w:b/>
+        </w:rPr>
+        <w:t xml:space="preserve">doblePRIME  </w:t>
+      </w:r>
+      <w:r>
+        <w:rPr>
+          <w:b/>
+        </w:rPr>
+        <w:tab/>
         <w:t xml:space="preserve">   </w:t>
       </w:r>
       <w:r>
@@ -600,15 +561,7 @@
         <w:ind w:right="0" w:hanging="360"/>
       </w:pPr>
       <w:r>
-        <w:t xml:space="preserve">Extensive use of various </w:t>
-      </w:r>
-      <w:proofErr w:type="spellStart"/>
-      <w:r>
-        <w:t>javascript</w:t>
-      </w:r>
-      <w:proofErr w:type="spellEnd"/>
-      <w:r>
-        <w:t xml:space="preserve"> data visualization libraries (some altered for custom business requests) to allow large datasets to be presented more clearly. D3.js based viz with SVG and HTML5, using canvas elements and WebGL to render thousands of datapoints in the browser.  </w:t>
+        <w:t xml:space="preserve">Extensive use of various javascript data visualization libraries (some altered for custom business requests) to allow large datasets to be presented more clearly. D3.js based viz with SVG and HTML5, using canvas elements and WebGL to render thousands of datapoints in the browser.  </w:t>
       </w:r>
     </w:p>
     <w:p>
@@ -636,22 +589,14 @@
         <w:rPr>
           <w:b/>
         </w:rPr>
-        <w:t xml:space="preserve">Launch </w:t>
-      </w:r>
-      <w:proofErr w:type="gramStart"/>
-      <w:r>
-        <w:rPr>
-          <w:b/>
-        </w:rPr>
-        <w:t xml:space="preserve">Academy  </w:t>
-      </w:r>
-      <w:r>
-        <w:rPr>
-          <w:b/>
-        </w:rPr>
-        <w:tab/>
-      </w:r>
-      <w:proofErr w:type="gramEnd"/>
+        <w:t xml:space="preserve">Launch Academy  </w:t>
+      </w:r>
+      <w:r>
+        <w:rPr>
+          <w:b/>
+        </w:rPr>
+        <w:tab/>
+      </w:r>
       <w:r>
         <w:t xml:space="preserve"> </w:t>
       </w:r>
@@ -703,26 +648,13 @@
         <w:rPr>
           <w:i/>
         </w:rPr>
-        <w:t xml:space="preserve">Junior Full Stack Web </w:t>
-      </w:r>
-      <w:proofErr w:type="gramStart"/>
-      <w:r>
-        <w:rPr>
-          <w:i/>
-        </w:rPr>
-        <w:t xml:space="preserve">Developer  </w:t>
-      </w:r>
-      <w:r>
-        <w:rPr>
-          <w:i/>
-        </w:rPr>
-        <w:tab/>
-      </w:r>
-      <w:proofErr w:type="gramEnd"/>
-      <w:r>
-        <w:rPr>
-          <w:i/>
-        </w:rPr>
+        <w:t xml:space="preserve">Junior Full Stack Web Developer  </w:t>
+      </w:r>
+      <w:r>
+        <w:rPr>
+          <w:i/>
+        </w:rPr>
+        <w:tab/>
         <w:t xml:space="preserve"> </w:t>
       </w:r>
       <w:r>
@@ -969,23 +901,13 @@
         <w:rPr>
           <w:b/>
         </w:rPr>
-        <w:t xml:space="preserve">Professional </w:t>
-      </w:r>
-      <w:proofErr w:type="gramStart"/>
-      <w:r>
-        <w:rPr>
-          <w:b/>
-        </w:rPr>
-        <w:t>Musician</w:t>
+        <w:t>Professional Musician</w:t>
       </w:r>
       <w:r>
         <w:t xml:space="preserve">  </w:t>
       </w:r>
       <w:r>
         <w:tab/>
-      </w:r>
-      <w:proofErr w:type="gramEnd"/>
-      <w:r>
         <w:t xml:space="preserve"> </w:t>
       </w:r>
       <w:r>
@@ -1128,13 +1050,8 @@
         </w:rPr>
         <w:t xml:space="preserve">                                 </w:t>
       </w:r>
-      <w:proofErr w:type="spellStart"/>
-      <w:r>
-        <w:t>Amherst</w:t>
-      </w:r>
-      <w:proofErr w:type="spellEnd"/>
-      <w:r>
-        <w:t xml:space="preserve">, MA </w:t>
+      <w:r>
+        <w:t xml:space="preserve">Amherst, MA </w:t>
       </w:r>
     </w:p>
     <w:p>
@@ -1262,10 +1179,16 @@
         <w:t>Databases</w:t>
       </w:r>
       <w:r>
-        <w:t>: SQL, NoSQL, Mong</w:t>
-      </w:r>
-      <w:r>
-        <w:t>o, Postgres</w:t>
+        <w:t xml:space="preserve">: SQL, </w:t>
+      </w:r>
+      <w:r>
+        <w:t>Postgres</w:t>
+      </w:r>
+      <w:r>
+        <w:t>, SQLite</w:t>
+      </w:r>
+      <w:r>
+        <w:t>, Sequelize</w:t>
       </w:r>
     </w:p>
     <w:p>
@@ -1285,15 +1208,7 @@
         <w:t xml:space="preserve">Express, </w:t>
       </w:r>
       <w:r>
-        <w:t>Node, *.</w:t>
-      </w:r>
-      <w:proofErr w:type="spellStart"/>
-      <w:r>
-        <w:t>js</w:t>
-      </w:r>
-      <w:proofErr w:type="spellEnd"/>
-      <w:r>
-        <w:t>, shell-fu, git, bash, custom VM curation</w:t>
+        <w:t>Node, *.js, shell-fu, git, bash, custom VM curation</w:t>
       </w:r>
     </w:p>
     <w:p>
@@ -1321,7 +1236,7 @@
 </file>
 
 <file path=word/numbering.xml><?xml version="1.0" encoding="utf-8"?>
-<w:numbering xmlns:wpc="http://schemas.microsoft.com/office/word/2010/wordprocessingCanvas" xmlns:cx="http://schemas.microsoft.com/office/drawing/2014/chartex" xmlns:cx1="http://schemas.microsoft.com/office/drawing/2015/9/8/chartex" xmlns:cx2="http://schemas.microsoft.com/office/drawing/2015/10/21/chartex" xmlns:cx3="http://schemas.microsoft.com/office/drawing/2016/5/9/chartex" xmlns:cx4="http://schemas.microsoft.com/office/drawing/2016/5/10/chartex" xmlns:cx5="http://schemas.microsoft.com/office/drawing/2016/5/11/chartex" xmlns:cx6="http://schemas.microsoft.com/office/drawing/2016/5/12/chartex" xmlns:cx7="http://schemas.microsoft.com/office/drawing/2016/5/13/chartex" xmlns:cx8="http://schemas.microsoft.com/office/drawing/2016/5/14/chartex" xmlns:mc="http://schemas.openxmlformats.org/markup-compatibility/2006" xmlns:aink="http://schemas.microsoft.com/office/drawing/2016/ink" xmlns:am3d="http://schemas.microsoft.com/office/drawing/2017/model3d" xmlns:o="urn:schemas-microsoft-com:office:office" xmlns:oel="http://schemas.microsoft.com/office/2019/extlst" xmlns:r="http://schemas.openxmlformats.org/officeDocument/2006/relationships" xmlns:m="http://schemas.openxmlformats.org/officeDocument/2006/math" xmlns:v="urn:schemas-microsoft-com:vml" xmlns:wp14="http://schemas.microsoft.com/office/word/2010/wordprocessingDrawing" xmlns:wp="http://schemas.openxmlformats.org/drawingml/2006/wordprocessingDrawing" xmlns:w10="urn:schemas-microsoft-com:office:word" xmlns:w="http://schemas.openxmlformats.org/wordprocessingml/2006/main" xmlns:w14="http://schemas.microsoft.com/office/word/2010/wordml" xmlns:w15="http://schemas.microsoft.com/office/word/2012/wordml" xmlns:w16cex="http://schemas.microsoft.com/office/word/2018/wordml/cex" xmlns:w16cid="http://schemas.microsoft.com/office/word/2016/wordml/cid" xmlns:w16="http://schemas.microsoft.com/office/word/2018/wordml" xmlns:w16sdtdh="http://schemas.microsoft.com/office/word/2020/wordml/sdtdatahash" xmlns:w16se="http://schemas.microsoft.com/office/word/2015/wordml/symex" xmlns:wpg="http://schemas.microsoft.com/office/word/2010/wordprocessingGroup" xmlns:wpi="http://schemas.microsoft.com/office/word/2010/wordprocessingInk" xmlns:wne="http://schemas.microsoft.com/office/word/2006/wordml" xmlns:wps="http://schemas.microsoft.com/office/word/2010/wordprocessingShape" mc:Ignorable="w14 w15 w16se w16cid w16 w16cex w16sdtdh wp14">
+<w:numbering xmlns:wpc="http://schemas.microsoft.com/office/word/2010/wordprocessingCanvas" xmlns:cx="http://schemas.microsoft.com/office/drawing/2014/chartex" xmlns:cx1="http://schemas.microsoft.com/office/drawing/2015/9/8/chartex" xmlns:cx2="http://schemas.microsoft.com/office/drawing/2015/10/21/chartex" xmlns:cx3="http://schemas.microsoft.com/office/drawing/2016/5/9/chartex" xmlns:cx4="http://schemas.microsoft.com/office/drawing/2016/5/10/chartex" xmlns:cx5="http://schemas.microsoft.com/office/drawing/2016/5/11/chartex" xmlns:cx6="http://schemas.microsoft.com/office/drawing/2016/5/12/chartex" xmlns:cx7="http://schemas.microsoft.com/office/drawing/2016/5/13/chartex" xmlns:cx8="http://schemas.microsoft.com/office/drawing/2016/5/14/chartex" xmlns:mc="http://schemas.openxmlformats.org/markup-compatibility/2006" xmlns:aink="http://schemas.microsoft.com/office/drawing/2016/ink" xmlns:am3d="http://schemas.microsoft.com/office/drawing/2017/model3d" xmlns:o="urn:schemas-microsoft-com:office:office" xmlns:oel="http://schemas.microsoft.com/office/2019/extlst" xmlns:r="http://schemas.openxmlformats.org/officeDocument/2006/relationships" xmlns:m="http://schemas.openxmlformats.org/officeDocument/2006/math" xmlns:v="urn:schemas-microsoft-com:vml" xmlns:wp14="http://schemas.microsoft.com/office/word/2010/wordprocessingDrawing" xmlns:wp="http://schemas.openxmlformats.org/drawingml/2006/wordprocessingDrawing" xmlns:w10="urn:schemas-microsoft-com:office:word" xmlns:w="http://schemas.openxmlformats.org/wordprocessingml/2006/main" xmlns:w14="http://schemas.microsoft.com/office/word/2010/wordml" xmlns:w15="http://schemas.microsoft.com/office/word/2012/wordml" xmlns:w16cex="http://schemas.microsoft.com/office/word/2018/wordml/cex" xmlns:w16cid="http://schemas.microsoft.com/office/word/2016/wordml/cid" xmlns:w16="http://schemas.microsoft.com/office/word/2018/wordml" xmlns:w16du="http://schemas.microsoft.com/office/word/2023/wordml/word16du" xmlns:w16sdtdh="http://schemas.microsoft.com/office/word/2020/wordml/sdtdatahash" xmlns:w16se="http://schemas.microsoft.com/office/word/2015/wordml/symex" xmlns:wpg="http://schemas.microsoft.com/office/word/2010/wordprocessingGroup" xmlns:wpi="http://schemas.microsoft.com/office/word/2010/wordprocessingInk" xmlns:wne="http://schemas.microsoft.com/office/word/2006/wordml" xmlns:wps="http://schemas.microsoft.com/office/word/2010/wordprocessingShape" mc:Ignorable="w14 w15 w16se w16cid w16 w16cex w16sdtdh wp14">
   <w:abstractNum w:abstractNumId="0" w15:restartNumberingAfterBreak="0">
     <w:nsid w:val="0FCB0453"/>
     <w:multiLevelType w:val="hybridMultilevel"/>

</xml_diff>